<commit_message>
Dokonceni prvni casti projektu pred zkouskovim
</commit_message>
<xml_diff>
--- a/poznámky.docx
+++ b/poznámky.docx
@@ -418,8 +418,6 @@
       <w:r>
         <w:t>.</w:t>
       </w:r>
-      <w:bookmarkStart w:id="0" w:name="_GoBack"/>
-      <w:bookmarkEnd w:id="0"/>
     </w:p>
     <w:p>
       <w:pPr>
@@ -520,38 +518,266 @@
       <w:pPr>
         <w:pStyle w:val="Nadpis3"/>
       </w:pPr>
-      <w:bookmarkStart w:id="1" w:name="_Toc463373713"/>
+      <w:bookmarkStart w:id="0" w:name="_Toc463373713"/>
       <w:r>
         <w:t>3.1 3D rekonstrukce</w:t>
       </w:r>
+      <w:bookmarkEnd w:id="0"/>
+    </w:p>
+    <w:p>
+      <w:pPr>
+        <w:rPr>
+          <w:rFonts w:cs="Times New Roman"/>
+          <w:color w:val="000000" w:themeColor="text1"/>
+        </w:rPr>
+      </w:pPr>
+      <w:r>
+        <w:rPr>
+          <w:rFonts w:cs="Times New Roman"/>
+          <w:color w:val="000000" w:themeColor="text1"/>
+        </w:rPr>
+        <w:t xml:space="preserve">Uživatel začíná tím, že zachytí dva obrazy </w:t>
+      </w:r>
+      <w:r>
+        <w:rPr>
+          <w:rFonts w:cs="Times New Roman"/>
+          <w:color w:val="000000" w:themeColor="text1"/>
+        </w:rPr>
+        <w:t>s širokou základní linie</w:t>
+      </w:r>
+      <w:r>
+        <w:rPr>
+          <w:rFonts w:cs="Times New Roman"/>
+          <w:color w:val="000000" w:themeColor="text1"/>
+          <w:lang w:val="en-US"/>
+        </w:rPr>
+        <w:t>.</w:t>
+      </w:r>
+      <w:r>
+        <w:rPr>
+          <w:rFonts w:cs="Times New Roman"/>
+          <w:color w:val="000000" w:themeColor="text1"/>
+        </w:rPr>
+        <w:t xml:space="preserve"> </w:t>
+      </w:r>
+      <w:r>
+        <w:rPr>
+          <w:rFonts w:cs="Times New Roman"/>
+          <w:color w:val="000000" w:themeColor="text1"/>
+        </w:rPr>
+        <w:t>Š</w:t>
+      </w:r>
+      <w:r>
+        <w:rPr>
+          <w:rFonts w:cs="Times New Roman"/>
+          <w:color w:val="000000" w:themeColor="text1"/>
+        </w:rPr>
+        <w:t xml:space="preserve">iroký základ zlepšuje přesnost a stabilita 3D rekonstrukce. Předpokládáme, že současná kamera je kalibrována, a poté se provede SFM, což registruje </w:t>
+      </w:r>
+      <w:r>
+        <w:rPr>
+          <w:rFonts w:cs="Times New Roman"/>
+          <w:color w:val="000000" w:themeColor="text1"/>
+        </w:rPr>
+        <w:t xml:space="preserve">dvě fotky </w:t>
+      </w:r>
+      <w:r>
+        <w:rPr>
+          <w:rFonts w:cs="Times New Roman"/>
+          <w:color w:val="000000" w:themeColor="text1"/>
+        </w:rPr>
+        <w:t>a rekonstruuje 3D strukturu. Konkrétně, využíváme robustní algoritmus pro odhad póz</w:t>
+      </w:r>
+      <w:r>
+        <w:rPr>
+          <w:rFonts w:cs="Times New Roman"/>
+          <w:color w:val="000000" w:themeColor="text1"/>
+        </w:rPr>
+        <w:t>y.</w:t>
+      </w:r>
+      <w:r>
+        <w:rPr>
+          <w:rFonts w:cs="Times New Roman"/>
+          <w:color w:val="000000" w:themeColor="text1"/>
+        </w:rPr>
+        <w:t xml:space="preserve"> </w:t>
+      </w:r>
+      <w:r>
+        <w:rPr>
+          <w:rFonts w:cs="Times New Roman"/>
+          <w:color w:val="000000" w:themeColor="text1"/>
+        </w:rPr>
+        <w:t>Shodné body</w:t>
+      </w:r>
+      <w:r>
+        <w:rPr>
+          <w:rFonts w:cs="Times New Roman"/>
+          <w:color w:val="000000" w:themeColor="text1"/>
+        </w:rPr>
+        <w:t xml:space="preserve"> mezi </w:t>
+      </w:r>
+      <w:r>
+        <w:rPr>
+          <w:rFonts w:cs="Times New Roman"/>
+          <w:color w:val="000000" w:themeColor="text1"/>
+        </w:rPr>
+        <w:t xml:space="preserve">těmito dvěma pohledy ve </w:t>
+      </w:r>
+      <w:r>
+        <w:rPr>
+          <w:rFonts w:cs="Times New Roman"/>
+          <w:color w:val="000000" w:themeColor="text1"/>
+        </w:rPr>
+        <w:t>vzorkovací smyčce se vypočte pomoc</w:t>
+      </w:r>
+      <w:r>
+        <w:rPr>
+          <w:rFonts w:cs="Times New Roman"/>
+          <w:color w:val="000000" w:themeColor="text1"/>
+        </w:rPr>
+        <w:t>í</w:t>
+      </w:r>
+      <w:r>
+        <w:rPr>
+          <w:rFonts w:cs="Times New Roman"/>
+          <w:color w:val="000000" w:themeColor="text1"/>
+        </w:rPr>
+        <w:t xml:space="preserve"> </w:t>
+      </w:r>
+      <w:r>
+        <w:rPr>
+          <w:rFonts w:cs="Times New Roman"/>
+          <w:color w:val="000000" w:themeColor="text1"/>
+        </w:rPr>
+        <w:t xml:space="preserve">RANSAC. </w:t>
+      </w:r>
+      <w:r>
+        <w:rPr>
+          <w:rFonts w:cs="Times New Roman"/>
+          <w:color w:val="000000" w:themeColor="text1"/>
+        </w:rPr>
+        <w:t xml:space="preserve">Pak, vzhledem k projekci </w:t>
+      </w:r>
+      <w:r>
+        <w:rPr>
+          <w:rFonts w:cs="Times New Roman"/>
+          <w:color w:val="000000" w:themeColor="text1"/>
+        </w:rPr>
+        <w:t>dvou</w:t>
+      </w:r>
+      <w:r>
+        <w:rPr>
+          <w:rFonts w:cs="Times New Roman"/>
+          <w:color w:val="000000" w:themeColor="text1"/>
+        </w:rPr>
+        <w:t xml:space="preserve"> kamer, můžeme rekonstruovat 3D souřadnic</w:t>
+      </w:r>
+      <w:r>
+        <w:rPr>
+          <w:rFonts w:cs="Times New Roman"/>
+          <w:color w:val="000000" w:themeColor="text1"/>
+        </w:rPr>
+        <w:t xml:space="preserve"> každého bodu pomocí triangulace</w:t>
+      </w:r>
+      <w:r>
+        <w:rPr>
+          <w:rFonts w:cs="Times New Roman"/>
+          <w:color w:val="000000" w:themeColor="text1"/>
+        </w:rPr>
+        <w:t xml:space="preserve">. Tyto 3D body se pak promítá do druhého pohledu a zobrazí </w:t>
+      </w:r>
+      <w:r>
+        <w:rPr>
+          <w:rFonts w:cs="Times New Roman"/>
+          <w:color w:val="000000" w:themeColor="text1"/>
+        </w:rPr>
+        <w:t xml:space="preserve">je </w:t>
+      </w:r>
+      <w:r>
+        <w:rPr>
+          <w:rFonts w:cs="Times New Roman"/>
+          <w:color w:val="000000" w:themeColor="text1"/>
+        </w:rPr>
+        <w:t>uživateli podél referenčního snímku. Uživatel je vyzván ke kliknutí 6-8 bodů. Tyto body se používají k registraci referenční kamery v dalším kroku regist</w:t>
+      </w:r>
+      <w:bookmarkStart w:id="1" w:name="_GoBack"/>
       <w:bookmarkEnd w:id="1"/>
-    </w:p>
-    <w:p>
-      <w:pPr>
-        <w:rPr>
-          <w:rFonts w:cs="Times New Roman"/>
-          <w:color w:val="000000" w:themeColor="text1"/>
-        </w:rPr>
-      </w:pPr>
-      <w:r>
-        <w:rPr>
-          <w:rFonts w:cs="Times New Roman"/>
-          <w:color w:val="000000" w:themeColor="text1"/>
-        </w:rPr>
-        <w:t xml:space="preserve">Uživatel začíná tím, že zachytí dva obrazy </w:t>
-      </w:r>
-      <w:r>
-        <w:rPr>
-          <w:rFonts w:cs="Times New Roman"/>
-          <w:color w:val="000000" w:themeColor="text1"/>
-        </w:rPr>
-        <w:t>s širokou základní linie</w:t>
-      </w:r>
-      <w:r>
-        <w:rPr>
-          <w:rFonts w:cs="Times New Roman"/>
-          <w:color w:val="000000" w:themeColor="text1"/>
-          <w:lang w:val="en-US"/>
+      <w:r>
+        <w:rPr>
+          <w:rFonts w:cs="Times New Roman"/>
+          <w:color w:val="000000" w:themeColor="text1"/>
+        </w:rPr>
+        <w:t>race</w:t>
+      </w:r>
+    </w:p>
+    <w:p>
+      <w:pPr>
+        <w:pStyle w:val="Nadpis2"/>
+        <w:rPr>
+          <w:rFonts w:cs="Times New Roman"/>
+        </w:rPr>
+      </w:pPr>
+      <w:bookmarkStart w:id="2" w:name="_Toc463373714"/>
+      <w:r>
+        <w:rPr>
+          <w:rFonts w:cs="Times New Roman"/>
+        </w:rPr>
+        <w:t xml:space="preserve">3.2 Referenční </w:t>
+      </w:r>
+      <w:bookmarkEnd w:id="2"/>
+      <w:r>
+        <w:rPr>
+          <w:rFonts w:cs="Times New Roman"/>
+        </w:rPr>
+        <w:t>snímek</w:t>
+      </w:r>
+    </w:p>
+    <w:p>
+      <w:pPr>
+        <w:rPr>
+          <w:rFonts w:cs="Times New Roman"/>
+          <w:color w:val="000000" w:themeColor="text1"/>
+        </w:rPr>
+      </w:pPr>
+      <w:r>
+        <w:rPr>
+          <w:rFonts w:cs="Times New Roman"/>
+          <w:color w:val="000000" w:themeColor="text1"/>
+        </w:rPr>
+        <w:t xml:space="preserve">Dále se nás týká referenční snímek na rekonstruované scéně z </w:t>
+      </w:r>
+      <w:r>
+        <w:rPr>
+          <w:rFonts w:cs="Times New Roman"/>
+          <w:color w:val="000000" w:themeColor="text1"/>
+        </w:rPr>
+        <w:t>prvních</w:t>
+      </w:r>
+      <w:r>
+        <w:rPr>
+          <w:rFonts w:cs="Times New Roman"/>
+          <w:color w:val="000000" w:themeColor="text1"/>
+        </w:rPr>
+        <w:t xml:space="preserve"> dv</w:t>
+      </w:r>
+      <w:r>
+        <w:rPr>
+          <w:rFonts w:cs="Times New Roman"/>
+          <w:color w:val="000000" w:themeColor="text1"/>
+        </w:rPr>
+        <w:t>ou fotografií pořízených</w:t>
+      </w:r>
+      <w:r>
+        <w:rPr>
+          <w:rFonts w:cs="Times New Roman"/>
+          <w:color w:val="000000" w:themeColor="text1"/>
+        </w:rPr>
+        <w:t xml:space="preserve"> uživatelem</w:t>
+      </w:r>
+      <w:r>
+        <w:rPr>
+          <w:rFonts w:cs="Times New Roman"/>
+          <w:color w:val="000000" w:themeColor="text1"/>
         </w:rPr>
         <w:t>.</w:t>
       </w:r>
@@ -567,35 +793,49 @@
           <w:rFonts w:cs="Times New Roman"/>
           <w:color w:val="000000" w:themeColor="text1"/>
         </w:rPr>
-        <w:t>Š</w:t>
-      </w:r>
-      <w:r>
-        <w:rPr>
-          <w:rFonts w:cs="Times New Roman"/>
-          <w:color w:val="000000" w:themeColor="text1"/>
-        </w:rPr>
-        <w:t xml:space="preserve">iroký základ zlepšuje přesnost a stabilita 3D rekonstrukce. Předpokládáme, že současná kamera je kalibrována, a poté se provede SFM, což registruje </w:t>
-      </w:r>
-      <w:r>
-        <w:rPr>
-          <w:rFonts w:cs="Times New Roman"/>
-          <w:color w:val="000000" w:themeColor="text1"/>
-        </w:rPr>
-        <w:t xml:space="preserve">dvě fotky </w:t>
-      </w:r>
-      <w:r>
-        <w:rPr>
-          <w:rFonts w:cs="Times New Roman"/>
-          <w:color w:val="000000" w:themeColor="text1"/>
-        </w:rPr>
-        <w:t>a rekonstruuje 3D strukturu. Konkrétně, využíváme robustní algoritmus pro odhad póz</w:t>
-      </w:r>
-      <w:r>
-        <w:rPr>
-          <w:rFonts w:cs="Times New Roman"/>
-          <w:color w:val="000000" w:themeColor="text1"/>
-        </w:rPr>
-        <w:t>y.</w:t>
+        <w:t>K zjištění důležitých parametrů</w:t>
+      </w:r>
+      <w:r>
+        <w:rPr>
+          <w:rFonts w:cs="Times New Roman"/>
+          <w:color w:val="000000" w:themeColor="text1"/>
+        </w:rPr>
+        <w:t xml:space="preserve"> referenčního fotoaparátu </w:t>
+      </w:r>
+      <w:r>
+        <w:rPr>
+          <w:rFonts w:cs="Times New Roman"/>
+          <w:color w:val="000000" w:themeColor="text1"/>
+        </w:rPr>
+        <w:t>je použita</w:t>
+      </w:r>
+      <w:r>
+        <w:rPr>
+          <w:rFonts w:cs="Times New Roman"/>
+          <w:color w:val="000000" w:themeColor="text1"/>
+        </w:rPr>
+        <w:t xml:space="preserve"> L</w:t>
+      </w:r>
+      <w:r>
+        <w:rPr>
+          <w:rFonts w:cs="Times New Roman"/>
+          <w:color w:val="000000" w:themeColor="text1"/>
+        </w:rPr>
+        <w:t>evenberg-Marquardt optimalizace,</w:t>
+      </w:r>
+      <w:r>
+        <w:rPr>
+          <w:rFonts w:cs="Times New Roman"/>
+          <w:color w:val="000000" w:themeColor="text1"/>
+        </w:rPr>
+        <w:t xml:space="preserve"> čímž se minimalizuje</w:t>
+      </w:r>
+      <w:r>
+        <w:rPr>
+          <w:rFonts w:cs="Times New Roman"/>
+          <w:color w:val="000000" w:themeColor="text1"/>
+        </w:rPr>
+        <w:t xml:space="preserve"> počet</w:t>
       </w:r>
       <w:r>
         <w:rPr>
@@ -609,35 +849,35 @@
           <w:rFonts w:cs="Times New Roman"/>
           <w:color w:val="000000" w:themeColor="text1"/>
         </w:rPr>
-        <w:t>Shodné body</w:t>
-      </w:r>
-      <w:r>
-        <w:rPr>
-          <w:rFonts w:cs="Times New Roman"/>
-          <w:color w:val="000000" w:themeColor="text1"/>
-        </w:rPr>
-        <w:t xml:space="preserve"> mezi </w:t>
-      </w:r>
-      <w:r>
-        <w:rPr>
-          <w:rFonts w:cs="Times New Roman"/>
-          <w:color w:val="000000" w:themeColor="text1"/>
-        </w:rPr>
-        <w:t xml:space="preserve">těmito dvěma pohledy ve </w:t>
-      </w:r>
-      <w:r>
-        <w:rPr>
-          <w:rFonts w:cs="Times New Roman"/>
-          <w:color w:val="000000" w:themeColor="text1"/>
-        </w:rPr>
-        <w:t>vzorkovací smyčce se vypočte pomoc</w:t>
-      </w:r>
-      <w:r>
-        <w:rPr>
-          <w:rFonts w:cs="Times New Roman"/>
-          <w:color w:val="000000" w:themeColor="text1"/>
-        </w:rPr>
-        <w:t>í</w:t>
+        <w:t>projekčních chyb</w:t>
+      </w:r>
+      <w:r>
+        <w:rPr>
+          <w:rFonts w:cs="Times New Roman"/>
+          <w:color w:val="000000" w:themeColor="text1"/>
+        </w:rPr>
+        <w:t xml:space="preserve"> porovnan</w:t>
+      </w:r>
+      <w:r>
+        <w:rPr>
+          <w:rFonts w:cs="Times New Roman"/>
+          <w:color w:val="000000" w:themeColor="text1"/>
+        </w:rPr>
+        <w:t>ých</w:t>
+      </w:r>
+      <w:r>
+        <w:rPr>
+          <w:rFonts w:cs="Times New Roman"/>
+          <w:color w:val="000000" w:themeColor="text1"/>
+        </w:rPr>
+        <w:t xml:space="preserve"> bodů. Předpokládáme nulov</w:t>
+      </w:r>
+      <w:r>
+        <w:rPr>
+          <w:rFonts w:cs="Times New Roman"/>
+          <w:color w:val="000000" w:themeColor="text1"/>
+        </w:rPr>
+        <w:t>é</w:t>
       </w:r>
       <w:r>
         <w:rPr>
@@ -651,122 +891,102 @@
           <w:rFonts w:cs="Times New Roman"/>
           <w:color w:val="000000" w:themeColor="text1"/>
         </w:rPr>
-        <w:t xml:space="preserve">RANSAC. </w:t>
-      </w:r>
-      <w:r>
-        <w:rPr>
-          <w:rFonts w:cs="Times New Roman"/>
-          <w:color w:val="000000" w:themeColor="text1"/>
-        </w:rPr>
-        <w:t xml:space="preserve">Pak, vzhledem k projekci </w:t>
-      </w:r>
-      <w:r>
-        <w:rPr>
-          <w:rFonts w:cs="Times New Roman"/>
-          <w:color w:val="000000" w:themeColor="text1"/>
-        </w:rPr>
-        <w:t>dvou</w:t>
-      </w:r>
-      <w:r>
-        <w:rPr>
-          <w:rFonts w:cs="Times New Roman"/>
-          <w:color w:val="000000" w:themeColor="text1"/>
-        </w:rPr>
-        <w:t xml:space="preserve"> kamer, můžeme rekonstruovat 3D souřadnic</w:t>
-      </w:r>
-      <w:r>
-        <w:rPr>
-          <w:rFonts w:cs="Times New Roman"/>
-          <w:color w:val="000000" w:themeColor="text1"/>
-        </w:rPr>
-        <w:t xml:space="preserve"> každého bodu pomocí triangulace</w:t>
-      </w:r>
-      <w:r>
-        <w:rPr>
-          <w:rFonts w:cs="Times New Roman"/>
-          <w:color w:val="000000" w:themeColor="text1"/>
-        </w:rPr>
-        <w:t xml:space="preserve">. Tyto 3D body se pak promítá do druhého pohledu a zobrazí </w:t>
-      </w:r>
-      <w:r>
-        <w:rPr>
-          <w:rFonts w:cs="Times New Roman"/>
-          <w:color w:val="000000" w:themeColor="text1"/>
-        </w:rPr>
-        <w:t xml:space="preserve">je </w:t>
-      </w:r>
-      <w:r>
-        <w:rPr>
-          <w:rFonts w:cs="Times New Roman"/>
-          <w:color w:val="000000" w:themeColor="text1"/>
-        </w:rPr>
-        <w:t>uživateli podél referenčního snímku. Uživatel je vyzván ke kliknutí 6-8 bodů. Tyto body se používají k registraci referenční kamery v dalším kroku registrace</w:t>
-      </w:r>
-    </w:p>
-    <w:p>
-      <w:pPr>
-        <w:pStyle w:val="Nadpis2"/>
-        <w:rPr>
-          <w:rFonts w:cs="Times New Roman"/>
-        </w:rPr>
-      </w:pPr>
-      <w:bookmarkStart w:id="2" w:name="_Toc463373714"/>
-      <w:r>
-        <w:rPr>
-          <w:rFonts w:cs="Times New Roman"/>
-        </w:rPr>
-        <w:t xml:space="preserve">3.2 Referenční </w:t>
-      </w:r>
-      <w:bookmarkEnd w:id="2"/>
-      <w:r>
-        <w:rPr>
-          <w:rFonts w:cs="Times New Roman"/>
-        </w:rPr>
-        <w:t>snímek</w:t>
-      </w:r>
-    </w:p>
-    <w:p>
-      <w:pPr>
-        <w:rPr>
-          <w:rFonts w:cs="Times New Roman"/>
-          <w:color w:val="000000" w:themeColor="text1"/>
-        </w:rPr>
-      </w:pPr>
-      <w:r>
-        <w:rPr>
-          <w:rFonts w:cs="Times New Roman"/>
-          <w:color w:val="000000" w:themeColor="text1"/>
-        </w:rPr>
-        <w:t xml:space="preserve">Dále se nás týká referenční snímek na rekonstruované scéně z </w:t>
-      </w:r>
-      <w:r>
-        <w:rPr>
-          <w:rFonts w:cs="Times New Roman"/>
-          <w:color w:val="000000" w:themeColor="text1"/>
-        </w:rPr>
-        <w:t>prvních</w:t>
-      </w:r>
-      <w:r>
-        <w:rPr>
-          <w:rFonts w:cs="Times New Roman"/>
-          <w:color w:val="000000" w:themeColor="text1"/>
-        </w:rPr>
-        <w:t xml:space="preserve"> dv</w:t>
-      </w:r>
-      <w:r>
-        <w:rPr>
-          <w:rFonts w:cs="Times New Roman"/>
-          <w:color w:val="000000" w:themeColor="text1"/>
-        </w:rPr>
-        <w:t>ou fotografií pořízených</w:t>
-      </w:r>
-      <w:r>
-        <w:rPr>
-          <w:rFonts w:cs="Times New Roman"/>
-          <w:color w:val="000000" w:themeColor="text1"/>
-        </w:rPr>
-        <w:t xml:space="preserve"> uživatelem</w:t>
-      </w:r>
+        <w:t>zkreslení</w:t>
+      </w:r>
+      <w:r>
+        <w:rPr>
+          <w:rFonts w:cs="Times New Roman"/>
+          <w:color w:val="000000" w:themeColor="text1"/>
+        </w:rPr>
+        <w:t xml:space="preserve"> a devět stupňů </w:t>
+      </w:r>
+      <w:r>
+        <w:rPr>
+          <w:rFonts w:cs="Times New Roman"/>
+          <w:color w:val="000000" w:themeColor="text1"/>
+        </w:rPr>
+        <w:t>volnosti</w:t>
+      </w:r>
+      <w:r>
+        <w:rPr>
+          <w:rFonts w:cs="Times New Roman"/>
+          <w:color w:val="000000" w:themeColor="text1"/>
+        </w:rPr>
+        <w:t xml:space="preserve">: jeden pro ohniskovou vzdáleností, dva pro hlavní bod, tři pro otáčení a tři pro překlad. Inicializujeme rotaci matice k matici identity, překlad matice na nulu, a ohnisková vzdálenost na ohniskové vzdálenosti aktuální kamery. </w:t>
+      </w:r>
+      <w:r>
+        <w:rPr>
+          <w:rFonts w:cs="Times New Roman"/>
+          <w:color w:val="000000" w:themeColor="text1"/>
+        </w:rPr>
+        <w:t>Inicializace</w:t>
+      </w:r>
+      <w:r>
+        <w:rPr>
+          <w:rFonts w:cs="Times New Roman"/>
+          <w:color w:val="000000" w:themeColor="text1"/>
+        </w:rPr>
+        <w:t xml:space="preserve"> hlavní bod</w:t>
+      </w:r>
+      <w:r>
+        <w:rPr>
+          <w:rFonts w:cs="Times New Roman"/>
+          <w:color w:val="000000" w:themeColor="text1"/>
+        </w:rPr>
+        <w:t xml:space="preserve">u je </w:t>
+      </w:r>
+      <w:r>
+        <w:rPr>
+          <w:rFonts w:cs="Times New Roman"/>
+          <w:color w:val="000000" w:themeColor="text1"/>
+        </w:rPr>
+        <w:t>popsáno v kapitole </w:t>
+      </w:r>
+      <w:r>
+        <w:rPr>
+          <w:rFonts w:cs="Times New Roman"/>
+          <w:color w:val="000000" w:themeColor="text1"/>
+        </w:rPr>
+        <w:t>3.2.1.</w:t>
+      </w:r>
+    </w:p>
+    <w:p>
+      <w:pPr>
+        <w:rPr>
+          <w:rFonts w:cs="Times New Roman"/>
+          <w:color w:val="000000" w:themeColor="text1"/>
+        </w:rPr>
+      </w:pPr>
+      <w:bookmarkStart w:id="3" w:name="_Toc463373715"/>
+      <w:r>
+        <w:rPr>
+          <w:rStyle w:val="Nadpis3Char"/>
+          <w:rFonts w:cs="Times New Roman"/>
+        </w:rPr>
+        <w:t>3.2.1 Princip</w:t>
+      </w:r>
+      <w:r>
+        <w:rPr>
+          <w:rStyle w:val="Nadpis3Char"/>
+          <w:rFonts w:cs="Times New Roman"/>
+        </w:rPr>
+        <w:t xml:space="preserve"> odhad</w:t>
+      </w:r>
+      <w:r>
+        <w:rPr>
+          <w:rStyle w:val="Nadpis3Char"/>
+          <w:rFonts w:cs="Times New Roman"/>
+        </w:rPr>
+        <w:t>u</w:t>
+      </w:r>
+      <w:r>
+        <w:rPr>
+          <w:rStyle w:val="Nadpis3Char"/>
+          <w:rFonts w:cs="Times New Roman"/>
+        </w:rPr>
+        <w:t xml:space="preserve"> bod</w:t>
+      </w:r>
+      <w:bookmarkEnd w:id="3"/>
       <w:r>
         <w:rPr>
           <w:rFonts w:cs="Times New Roman"/>
@@ -774,254 +994,111 @@
         </w:rPr>
         <w:t>.</w:t>
       </w:r>
-      <w:r>
-        <w:rPr>
-          <w:rFonts w:cs="Times New Roman"/>
-          <w:color w:val="000000" w:themeColor="text1"/>
-        </w:rPr>
-        <w:t xml:space="preserve"> </w:t>
-      </w:r>
-      <w:r>
-        <w:rPr>
-          <w:rFonts w:cs="Times New Roman"/>
-          <w:color w:val="000000" w:themeColor="text1"/>
-        </w:rPr>
-        <w:t>K zjištění důležitých parametrů</w:t>
-      </w:r>
-      <w:r>
-        <w:rPr>
-          <w:rFonts w:cs="Times New Roman"/>
-          <w:color w:val="000000" w:themeColor="text1"/>
-        </w:rPr>
-        <w:t xml:space="preserve"> referenčního fotoaparátu </w:t>
-      </w:r>
-      <w:r>
-        <w:rPr>
-          <w:rFonts w:cs="Times New Roman"/>
-          <w:color w:val="000000" w:themeColor="text1"/>
-        </w:rPr>
-        <w:t>je použita</w:t>
-      </w:r>
-      <w:r>
-        <w:rPr>
-          <w:rFonts w:cs="Times New Roman"/>
-          <w:color w:val="000000" w:themeColor="text1"/>
-        </w:rPr>
-        <w:t xml:space="preserve"> L</w:t>
-      </w:r>
-      <w:r>
-        <w:rPr>
-          <w:rFonts w:cs="Times New Roman"/>
-          <w:color w:val="000000" w:themeColor="text1"/>
-        </w:rPr>
-        <w:t>evenberg-Marquardt optimalizace,</w:t>
-      </w:r>
-      <w:r>
-        <w:rPr>
-          <w:rFonts w:cs="Times New Roman"/>
-          <w:color w:val="000000" w:themeColor="text1"/>
-        </w:rPr>
-        <w:t xml:space="preserve"> čímž se minimalizuje</w:t>
-      </w:r>
-      <w:r>
-        <w:rPr>
-          <w:rFonts w:cs="Times New Roman"/>
-          <w:color w:val="000000" w:themeColor="text1"/>
-        </w:rPr>
-        <w:t xml:space="preserve"> počet</w:t>
-      </w:r>
-      <w:r>
-        <w:rPr>
-          <w:rFonts w:cs="Times New Roman"/>
-          <w:color w:val="000000" w:themeColor="text1"/>
-        </w:rPr>
-        <w:t xml:space="preserve"> </w:t>
-      </w:r>
-      <w:r>
-        <w:rPr>
-          <w:rFonts w:cs="Times New Roman"/>
-          <w:color w:val="000000" w:themeColor="text1"/>
-        </w:rPr>
-        <w:t>projekčních chyb</w:t>
-      </w:r>
-      <w:r>
-        <w:rPr>
-          <w:rFonts w:cs="Times New Roman"/>
-          <w:color w:val="000000" w:themeColor="text1"/>
-        </w:rPr>
-        <w:t xml:space="preserve"> porovnan</w:t>
-      </w:r>
-      <w:r>
-        <w:rPr>
-          <w:rFonts w:cs="Times New Roman"/>
-          <w:color w:val="000000" w:themeColor="text1"/>
-        </w:rPr>
-        <w:t>ých</w:t>
-      </w:r>
-      <w:r>
-        <w:rPr>
-          <w:rFonts w:cs="Times New Roman"/>
-          <w:color w:val="000000" w:themeColor="text1"/>
-        </w:rPr>
-        <w:t xml:space="preserve"> bodů. Předpokládáme nulov</w:t>
-      </w:r>
-      <w:r>
-        <w:rPr>
-          <w:rFonts w:cs="Times New Roman"/>
-          <w:color w:val="000000" w:themeColor="text1"/>
-        </w:rPr>
-        <w:t>é</w:t>
-      </w:r>
-      <w:r>
-        <w:rPr>
-          <w:rFonts w:cs="Times New Roman"/>
-          <w:color w:val="000000" w:themeColor="text1"/>
-        </w:rPr>
-        <w:t xml:space="preserve"> </w:t>
-      </w:r>
-      <w:r>
-        <w:rPr>
-          <w:rFonts w:cs="Times New Roman"/>
-          <w:color w:val="000000" w:themeColor="text1"/>
-        </w:rPr>
-        <w:t>zkreslení</w:t>
-      </w:r>
-      <w:r>
-        <w:rPr>
-          <w:rFonts w:cs="Times New Roman"/>
-          <w:color w:val="000000" w:themeColor="text1"/>
-        </w:rPr>
-        <w:t xml:space="preserve"> a devět stupňů </w:t>
-      </w:r>
-      <w:r>
-        <w:rPr>
-          <w:rFonts w:cs="Times New Roman"/>
-          <w:color w:val="000000" w:themeColor="text1"/>
-        </w:rPr>
-        <w:t>volnosti</w:t>
-      </w:r>
-      <w:r>
-        <w:rPr>
-          <w:rFonts w:cs="Times New Roman"/>
-          <w:color w:val="000000" w:themeColor="text1"/>
-        </w:rPr>
-        <w:t xml:space="preserve">: jeden pro ohniskovou vzdáleností, dva pro hlavní bod, tři pro otáčení a tři pro překlad. Inicializujeme rotaci matice k matici identity, překlad matice na nulu, a ohnisková vzdálenost na ohniskové vzdálenosti aktuální kamery. </w:t>
-      </w:r>
-      <w:r>
-        <w:rPr>
-          <w:rFonts w:cs="Times New Roman"/>
-          <w:color w:val="000000" w:themeColor="text1"/>
-        </w:rPr>
-        <w:t>Inicializace</w:t>
-      </w:r>
-      <w:r>
-        <w:rPr>
-          <w:rFonts w:cs="Times New Roman"/>
-          <w:color w:val="000000" w:themeColor="text1"/>
-        </w:rPr>
-        <w:t xml:space="preserve"> hlavní bod</w:t>
-      </w:r>
-      <w:r>
-        <w:rPr>
-          <w:rFonts w:cs="Times New Roman"/>
-          <w:color w:val="000000" w:themeColor="text1"/>
-        </w:rPr>
-        <w:t xml:space="preserve">u je </w:t>
-      </w:r>
-      <w:r>
-        <w:rPr>
-          <w:rFonts w:cs="Times New Roman"/>
-          <w:color w:val="000000" w:themeColor="text1"/>
-        </w:rPr>
-        <w:t>popsáno v kapitole </w:t>
-      </w:r>
-      <w:r>
-        <w:rPr>
-          <w:rFonts w:cs="Times New Roman"/>
-          <w:color w:val="000000" w:themeColor="text1"/>
-        </w:rPr>
-        <w:t>3.2.1.</w:t>
-      </w:r>
-    </w:p>
-    <w:p>
-      <w:pPr>
-        <w:rPr>
-          <w:rFonts w:cs="Times New Roman"/>
-          <w:color w:val="000000" w:themeColor="text1"/>
-        </w:rPr>
-      </w:pPr>
-      <w:bookmarkStart w:id="3" w:name="_Toc463373715"/>
-      <w:r>
-        <w:rPr>
-          <w:rStyle w:val="Nadpis3Char"/>
-          <w:rFonts w:cs="Times New Roman"/>
-        </w:rPr>
-        <w:t>3.2.1 Princip</w:t>
-      </w:r>
-      <w:r>
-        <w:rPr>
-          <w:rStyle w:val="Nadpis3Char"/>
-          <w:rFonts w:cs="Times New Roman"/>
-        </w:rPr>
-        <w:t xml:space="preserve"> odhad</w:t>
-      </w:r>
-      <w:r>
-        <w:rPr>
-          <w:rStyle w:val="Nadpis3Char"/>
-          <w:rFonts w:cs="Times New Roman"/>
-        </w:rPr>
-        <w:t>u</w:t>
-      </w:r>
-      <w:r>
-        <w:rPr>
-          <w:rStyle w:val="Nadpis3Char"/>
-          <w:rFonts w:cs="Times New Roman"/>
+    </w:p>
+    <w:p>
+      <w:pPr>
+        <w:rPr>
+          <w:rFonts w:cs="Times New Roman"/>
+          <w:color w:val="000000" w:themeColor="text1"/>
+        </w:rPr>
+      </w:pPr>
+      <w:r>
+        <w:rPr>
+          <w:rFonts w:cs="Times New Roman"/>
+          <w:color w:val="000000" w:themeColor="text1"/>
+        </w:rPr>
+        <w:t xml:space="preserve">Hlavním bodem je </w:t>
+      </w:r>
+      <w:r>
+        <w:rPr>
+          <w:rFonts w:cs="Times New Roman"/>
+          <w:color w:val="000000" w:themeColor="text1"/>
+        </w:rPr>
+        <w:t>střed</w:t>
+      </w:r>
+      <w:r>
+        <w:rPr>
+          <w:rFonts w:cs="Times New Roman"/>
+          <w:color w:val="000000" w:themeColor="text1"/>
+        </w:rPr>
+        <w:t xml:space="preserve"> optické osy </w:t>
+      </w:r>
+      <w:r>
+        <w:rPr>
+          <w:rFonts w:cs="Times New Roman"/>
+          <w:color w:val="000000" w:themeColor="text1"/>
+        </w:rPr>
+        <w:t>v obrazové rovině</w:t>
+      </w:r>
+      <w:r>
+        <w:rPr>
+          <w:rFonts w:cs="Times New Roman"/>
+          <w:color w:val="000000" w:themeColor="text1"/>
+        </w:rPr>
+        <w:t xml:space="preserve">. </w:t>
+      </w:r>
+      <w:r>
+        <w:rPr>
+          <w:rFonts w:cs="Times New Roman"/>
+          <w:color w:val="000000" w:themeColor="text1"/>
+        </w:rPr>
+        <w:t>Hlavní</w:t>
+      </w:r>
+      <w:r>
+        <w:rPr>
+          <w:rFonts w:cs="Times New Roman"/>
+          <w:color w:val="000000" w:themeColor="text1"/>
+        </w:rPr>
+        <w:t xml:space="preserve"> bod není ve středu snímku, a musí být </w:t>
+      </w:r>
+      <w:r>
+        <w:rPr>
+          <w:rFonts w:cs="Times New Roman"/>
+          <w:color w:val="000000" w:themeColor="text1"/>
+        </w:rPr>
+        <w:t>vypočítaný</w:t>
+      </w:r>
+      <w:r>
+        <w:rPr>
+          <w:rFonts w:cs="Times New Roman"/>
+          <w:color w:val="000000" w:themeColor="text1"/>
+        </w:rPr>
+        <w:t>. Analýza mizející bodů poskytuje silné podněty pro odvozování umístění hlavního bodu. Vzhledem k mizející</w:t>
+      </w:r>
+      <w:r>
+        <w:rPr>
+          <w:rFonts w:cs="Times New Roman"/>
+          <w:color w:val="000000" w:themeColor="text1"/>
+        </w:rPr>
+        <w:t>m</w:t>
+      </w:r>
+      <w:r>
+        <w:rPr>
+          <w:rFonts w:cs="Times New Roman"/>
+          <w:color w:val="000000" w:themeColor="text1"/>
         </w:rPr>
         <w:t xml:space="preserve"> bod</w:t>
       </w:r>
-      <w:bookmarkEnd w:id="3"/>
-      <w:r>
-        <w:rPr>
-          <w:rFonts w:cs="Times New Roman"/>
-          <w:color w:val="000000" w:themeColor="text1"/>
-        </w:rPr>
-        <w:t>.</w:t>
-      </w:r>
-    </w:p>
-    <w:p>
-      <w:pPr>
-        <w:rPr>
-          <w:rFonts w:cs="Times New Roman"/>
-          <w:color w:val="000000" w:themeColor="text1"/>
-        </w:rPr>
-      </w:pPr>
-      <w:r>
-        <w:rPr>
-          <w:rFonts w:cs="Times New Roman"/>
-          <w:color w:val="000000" w:themeColor="text1"/>
-        </w:rPr>
-        <w:t xml:space="preserve">Hlavním bodem je </w:t>
-      </w:r>
-      <w:r>
-        <w:rPr>
-          <w:rFonts w:cs="Times New Roman"/>
-          <w:color w:val="000000" w:themeColor="text1"/>
-        </w:rPr>
-        <w:t>střed</w:t>
-      </w:r>
-      <w:r>
-        <w:rPr>
-          <w:rFonts w:cs="Times New Roman"/>
-          <w:color w:val="000000" w:themeColor="text1"/>
-        </w:rPr>
-        <w:t xml:space="preserve"> optické osy </w:t>
-      </w:r>
-      <w:r>
-        <w:rPr>
-          <w:rFonts w:cs="Times New Roman"/>
-          <w:color w:val="000000" w:themeColor="text1"/>
-        </w:rPr>
-        <w:t>v obrazové rovině</w:t>
+      <w:r>
+        <w:rPr>
+          <w:rFonts w:cs="Times New Roman"/>
+          <w:color w:val="000000" w:themeColor="text1"/>
+        </w:rPr>
+        <w:t>ům tří kolmic je</w:t>
+      </w:r>
+      <w:r>
+        <w:rPr>
+          <w:rFonts w:cs="Times New Roman"/>
+          <w:color w:val="000000" w:themeColor="text1"/>
+        </w:rPr>
+        <w:t xml:space="preserve"> hlavní bod umístěn na trojúhelníku, jehož </w:t>
+      </w:r>
+      <w:r>
+        <w:rPr>
+          <w:rFonts w:cs="Times New Roman"/>
+          <w:color w:val="000000" w:themeColor="text1"/>
+        </w:rPr>
+        <w:t>vrcholy jsou mizející body</w:t>
       </w:r>
       <w:r>
         <w:rPr>
@@ -1030,76 +1107,6 @@
         </w:rPr>
         <w:t xml:space="preserve">. </w:t>
       </w:r>
-      <w:r>
-        <w:rPr>
-          <w:rFonts w:cs="Times New Roman"/>
-          <w:color w:val="000000" w:themeColor="text1"/>
-        </w:rPr>
-        <w:t>Hlavní</w:t>
-      </w:r>
-      <w:r>
-        <w:rPr>
-          <w:rFonts w:cs="Times New Roman"/>
-          <w:color w:val="000000" w:themeColor="text1"/>
-        </w:rPr>
-        <w:t xml:space="preserve"> bod není ve středu snímku, a musí být </w:t>
-      </w:r>
-      <w:r>
-        <w:rPr>
-          <w:rFonts w:cs="Times New Roman"/>
-          <w:color w:val="000000" w:themeColor="text1"/>
-        </w:rPr>
-        <w:t>vypočítaný</w:t>
-      </w:r>
-      <w:r>
-        <w:rPr>
-          <w:rFonts w:cs="Times New Roman"/>
-          <w:color w:val="000000" w:themeColor="text1"/>
-        </w:rPr>
-        <w:t>. Analýza mizející bodů poskytuje silné podněty pro odvozování umístění hlavního bodu. Vzhledem k mizející</w:t>
-      </w:r>
-      <w:r>
-        <w:rPr>
-          <w:rFonts w:cs="Times New Roman"/>
-          <w:color w:val="000000" w:themeColor="text1"/>
-        </w:rPr>
-        <w:t>m</w:t>
-      </w:r>
-      <w:r>
-        <w:rPr>
-          <w:rFonts w:cs="Times New Roman"/>
-          <w:color w:val="000000" w:themeColor="text1"/>
-        </w:rPr>
-        <w:t xml:space="preserve"> bod</w:t>
-      </w:r>
-      <w:r>
-        <w:rPr>
-          <w:rFonts w:cs="Times New Roman"/>
-          <w:color w:val="000000" w:themeColor="text1"/>
-        </w:rPr>
-        <w:t>ům tří kolmic je</w:t>
-      </w:r>
-      <w:r>
-        <w:rPr>
-          <w:rFonts w:cs="Times New Roman"/>
-          <w:color w:val="000000" w:themeColor="text1"/>
-        </w:rPr>
-        <w:t xml:space="preserve"> hlavní bod umístěn na trojúhelníku, jehož </w:t>
-      </w:r>
-      <w:r>
-        <w:rPr>
-          <w:rFonts w:cs="Times New Roman"/>
-          <w:color w:val="000000" w:themeColor="text1"/>
-        </w:rPr>
-        <w:t>vrcholy jsou mizející body</w:t>
-      </w:r>
-      <w:r>
-        <w:rPr>
-          <w:rFonts w:cs="Times New Roman"/>
-          <w:color w:val="000000" w:themeColor="text1"/>
-        </w:rPr>
-        <w:t xml:space="preserve">. </w:t>
-      </w:r>
     </w:p>
     <w:p>
       <w:pPr>
@@ -1120,7 +1127,14 @@
           <w:rFonts w:cs="Times New Roman"/>
           <w:color w:val="000000" w:themeColor="text1"/>
         </w:rPr>
-        <w:t>alelních linek ve stejném směru,</w:t>
+        <w:t>alelních linkách</w:t>
+      </w:r>
+      <w:r>
+        <w:rPr>
+          <w:rFonts w:cs="Times New Roman"/>
+          <w:color w:val="000000" w:themeColor="text1"/>
+        </w:rPr>
+        <w:t xml:space="preserve"> ve stejném směru,</w:t>
       </w:r>
       <w:r>
         <w:rPr>

</xml_diff>

<commit_message>
Uprava robust matcher v detection
</commit_message>
<xml_diff>
--- a/poznámky.docx
+++ b/poznámky.docx
@@ -1,6 +1,6 @@
 
 <file path=word/document.xml><?xml version="1.0" encoding="utf-8"?>
-<w:document xmlns:wpc="http://schemas.microsoft.com/office/word/2010/wordprocessingCanvas" xmlns:mc="http://schemas.openxmlformats.org/markup-compatibility/2006" xmlns:o="urn:schemas-microsoft-com:office:office" xmlns:r="http://schemas.openxmlformats.org/officeDocument/2006/relationships" xmlns:m="http://schemas.openxmlformats.org/officeDocument/2006/math" xmlns:v="urn:schemas-microsoft-com:vml" xmlns:wp14="http://schemas.microsoft.com/office/word/2010/wordprocessingDrawing" xmlns:wp="http://schemas.openxmlformats.org/drawingml/2006/wordprocessingDrawing" xmlns:w10="urn:schemas-microsoft-com:office:word" xmlns:w="http://schemas.openxmlformats.org/wordprocessingml/2006/main" xmlns:w14="http://schemas.microsoft.com/office/word/2010/wordml" xmlns:w15="http://schemas.microsoft.com/office/word/2012/wordml" xmlns:wpg="http://schemas.microsoft.com/office/word/2010/wordprocessingGroup" xmlns:wpi="http://schemas.microsoft.com/office/word/2010/wordprocessingInk" xmlns:wne="http://schemas.microsoft.com/office/word/2006/wordml" xmlns:wps="http://schemas.microsoft.com/office/word/2010/wordprocessingShape" mc:Ignorable="w14 w15 wp14">
+<w:document xmlns:wpc="http://schemas.microsoft.com/office/word/2010/wordprocessingCanvas" xmlns:cx="http://schemas.microsoft.com/office/drawing/2014/chartex" xmlns:cx1="http://schemas.microsoft.com/office/drawing/2015/9/8/chartex" xmlns:mc="http://schemas.openxmlformats.org/markup-compatibility/2006" xmlns:o="urn:schemas-microsoft-com:office:office" xmlns:r="http://schemas.openxmlformats.org/officeDocument/2006/relationships" xmlns:m="http://schemas.openxmlformats.org/officeDocument/2006/math" xmlns:v="urn:schemas-microsoft-com:vml" xmlns:wp14="http://schemas.microsoft.com/office/word/2010/wordprocessingDrawing" xmlns:wp="http://schemas.openxmlformats.org/drawingml/2006/wordprocessingDrawing" xmlns:w10="urn:schemas-microsoft-com:office:word" xmlns:w="http://schemas.openxmlformats.org/wordprocessingml/2006/main" xmlns:w14="http://schemas.microsoft.com/office/word/2010/wordml" xmlns:w15="http://schemas.microsoft.com/office/word/2012/wordml" xmlns:w16se="http://schemas.microsoft.com/office/word/2015/wordml/symex" xmlns:wpg="http://schemas.microsoft.com/office/word/2010/wordprocessingGroup" xmlns:wpi="http://schemas.microsoft.com/office/word/2010/wordprocessingInk" xmlns:wne="http://schemas.microsoft.com/office/word/2006/wordml" xmlns:wps="http://schemas.microsoft.com/office/word/2010/wordprocessingShape" mc:Ignorable="w14 w15 w16se wp14">
   <w:body>
     <w:p>
       <w:pPr>
@@ -362,7 +362,12 @@
         <w:t>body</w:t>
       </w:r>
       <w:r>
-        <w:t>, které nemají žádný vliv na hodnoty odhadů. Z toho to důvodu může být interpretován jako způsob detekce odlehlých hodnot. Jedná se o nedeterministický algoritmus ve smyslu, že produkuje přiměřený výsledek jen s určitou pravděpodobnosti. Se zvýšením počtu iterací se zvyšuje pravděpodobnost.</w:t>
+        <w:t>, které nemají žádný vliv na hodnoty odhadů. Z toho to důvodu může být interpretován jako způsob detekce odlehlých hodnot. Jedná se o nedeterministický algoritmus ve smyslu, že produkuje přiměřený výsledek jen s určitou pravděpodobnosti. Se zvýšením počtu iterací se zvyšuje pravděpodobn</w:t>
+      </w:r>
+      <w:bookmarkStart w:id="0" w:name="_GoBack"/>
+      <w:bookmarkEnd w:id="0"/>
+      <w:r>
+        <w:t>ost.</w:t>
       </w:r>
     </w:p>
     <w:p>
@@ -518,11 +523,11 @@
       <w:pPr>
         <w:pStyle w:val="Nadpis3"/>
       </w:pPr>
-      <w:bookmarkStart w:id="0" w:name="_Toc463373713"/>
+      <w:bookmarkStart w:id="1" w:name="_Toc463373713"/>
       <w:r>
         <w:t>3.1 3D rekonstrukce</w:t>
       </w:r>
-      <w:bookmarkEnd w:id="0"/>
+      <w:bookmarkEnd w:id="1"/>
     </w:p>
     <w:p>
       <w:pPr>
@@ -698,16 +703,7 @@
           <w:rFonts w:cs="Times New Roman"/>
           <w:color w:val="000000" w:themeColor="text1"/>
         </w:rPr>
-        <w:t>uživateli podél referenčního snímku. Uživatel je vyzván ke kliknutí 6-8 bodů. Tyto body se používají k registraci referenční kamery v dalším kroku regist</w:t>
-      </w:r>
-      <w:bookmarkStart w:id="1" w:name="_GoBack"/>
-      <w:bookmarkEnd w:id="1"/>
-      <w:r>
-        <w:rPr>
-          <w:rFonts w:cs="Times New Roman"/>
-          <w:color w:val="000000" w:themeColor="text1"/>
-        </w:rPr>
-        <w:t>race</w:t>
+        <w:t>uživateli podél referenčního snímku. Uživatel je vyzván ke kliknutí 6-8 bodů. Tyto body se používají k registraci referenční kamery v dalším kroku registrace</w:t>
       </w:r>
     </w:p>
     <w:p>
@@ -1362,6 +1358,594 @@
           <w:color w:val="000000" w:themeColor="text1"/>
         </w:rPr>
         <w:t>, stejně jako kalibrace referenčního zobrazení a jeho relativní představovat od prvního pohled. Tato informace je pak použita v dalším stupni.</w:t>
+      </w:r>
+    </w:p>
+    <w:p>
+      <w:bookmarkStart w:id="4" w:name="_Toc463373716"/>
+      <w:r>
+        <w:t xml:space="preserve">4. </w:t>
+      </w:r>
+      <w:bookmarkEnd w:id="4"/>
+      <w:r>
+        <w:t>VEDENÍ UŽIVATELE V REÁLNÉM ČASE</w:t>
+      </w:r>
+    </w:p>
+    <w:p>
+      <w:r>
+        <w:t>Náš re-fotografický nástroj poskytuje uživateli v reálném čase navádění směrem k referenčnímu hledisku. K tomu počítáme s relativní představou mezi aktuálním pohledem a referenčním pohledem a s vizualizací potřebnou pro 3D překlad a pro uživatele v podobě dvou šipek, jak je znázorněno na obrázku 9. Ukážeme aktuální pohled na uživatele až po nejlepším vyrovnání rotace mezi aktuálním pohledu a odkazem pohled, který byl použit. Tato rotační stabilizace umožňuje uživateli zaměřit se na 3D překladu a vyhnout se starostí s přesnou rotací fotoaparátu. K dosažení výkonu v reálném čase, budeme prokládat hrubým odhadem, ale relativní představují výpočty s rychlejší, lehké aktualizace schéma. Schéma našeho poradenského přístupu v reálném čase jak je znázorněno na obrázku 6.</w:t>
+      </w:r>
+    </w:p>
+    <w:p/>
+    <w:p>
+      <w:pPr>
+        <w:pStyle w:val="Nadpis2"/>
+      </w:pPr>
+      <w:bookmarkStart w:id="5" w:name="_Toc463373717"/>
+      <w:r>
+        <w:t>4.1 Silná pozice fotoaparátu</w:t>
+      </w:r>
+      <w:bookmarkEnd w:id="5"/>
+    </w:p>
+    <w:p>
+      <w:r>
+        <w:t>V našem procesu hrubého odhadu, odhadujeme fotografickou relativní představu na první snímek namísto odkazu, aby se zabránilo degenerace v odhadu, kdy uživatel přiblíží požadovaný hledisko. Protože víme, referenční umístění kamery vzhledem k první snímku [R10 | T10] můžeme odvodit relativní pozici mezi aktuální a referenční fotografií. [</w:t>
+      </w:r>
+      <w:proofErr w:type="spellStart"/>
+      <w:r>
+        <w:t>Rij</w:t>
+      </w:r>
+      <w:proofErr w:type="spellEnd"/>
+      <w:r>
+        <w:t xml:space="preserve"> | </w:t>
+      </w:r>
+      <w:proofErr w:type="spellStart"/>
+      <w:r>
+        <w:t>Tij</w:t>
+      </w:r>
+      <w:proofErr w:type="spellEnd"/>
+      <w:r>
+        <w:t>] je j-</w:t>
+      </w:r>
+      <w:proofErr w:type="spellStart"/>
+      <w:r>
+        <w:t>tý</w:t>
+      </w:r>
+      <w:proofErr w:type="spellEnd"/>
+      <w:r>
+        <w:t xml:space="preserve"> kamera umístěná vzhledem k umístění i-</w:t>
+      </w:r>
+      <w:proofErr w:type="spellStart"/>
+      <w:r>
+        <w:t>tý</w:t>
+      </w:r>
+      <w:proofErr w:type="spellEnd"/>
+      <w:r>
+        <w:t xml:space="preserve"> kamery. R je jeho rotační složka a T je jeho translační složku. U každého rámce n, my výpočet aktuální pozice kamery vzhledem k prvnímu umístění kamery [R 1N | T1n]. Translační složka T0n proudu kamery umístěné vzhledem k referenčnímu fotoaparátu.</w:t>
+      </w:r>
+    </w:p>
+    <w:p/>
+    <w:p>
+      <w:r>
+        <w:t>T0n = T1n - R 1N * R? 10 * T10.</w:t>
+      </w:r>
+    </w:p>
+    <w:p/>
+    <w:p>
+      <w:r>
+        <w:t xml:space="preserve">V naší případě, budeme prokládat tento hrubý odhad s lehkým odhadem. Představujeme podrobnosti v kapitole 4.2. </w:t>
+      </w:r>
+    </w:p>
+    <w:p/>
+    <w:p>
+      <w:bookmarkStart w:id="6" w:name="_Toc463373718"/>
+      <w:r>
+        <w:rPr>
+          <w:i/>
+        </w:rPr>
+        <w:lastRenderedPageBreak/>
+        <w:t>4.1.1 Korespondence odhad</w:t>
+      </w:r>
+      <w:bookmarkEnd w:id="6"/>
+      <w:r>
+        <w:rPr>
+          <w:i/>
+        </w:rPr>
+        <w:t>u</w:t>
+      </w:r>
+      <w:r>
+        <w:t>. Chcete-li zjistit shodu mezi první a aktuální fotografií, používáme funkci určenou pro detekci bodů. SIFT je navržen tak, aby byl neměnný v měřítku změny a lineární změny jasu. To je také částečně neměnný na pohledu změny. Pro rychlost, používáme implementaci GPU [</w:t>
+      </w:r>
+      <w:proofErr w:type="spellStart"/>
+      <w:r>
+        <w:t>Sinha</w:t>
+      </w:r>
+      <w:proofErr w:type="spellEnd"/>
+      <w:r>
+        <w:t xml:space="preserve"> et al. 2006]. Vstupní obrazy mají kolem jednoho </w:t>
+      </w:r>
+      <w:proofErr w:type="spellStart"/>
+      <w:r>
+        <w:t>megapixelu</w:t>
+      </w:r>
+      <w:proofErr w:type="spellEnd"/>
+      <w:r>
+        <w:t xml:space="preserve"> a náš </w:t>
+      </w:r>
+      <w:proofErr w:type="spellStart"/>
+      <w:r>
+        <w:t>downsample</w:t>
+      </w:r>
+      <w:proofErr w:type="spellEnd"/>
+      <w:r>
+        <w:t xml:space="preserve"> obrazy od dvou na rychlost. Pro pře vzorkování obrazu, SIFT detekuje kolem jednoho tisíce hraných bodů. Používáme přibližný vyhledávání metoda ANN [</w:t>
+      </w:r>
+      <w:proofErr w:type="spellStart"/>
+      <w:r>
+        <w:t>Arya</w:t>
+      </w:r>
+      <w:proofErr w:type="spellEnd"/>
+      <w:r>
+        <w:t xml:space="preserve"> et al. 1998] k nalezení shody. Stanovili jsme práh testu druhé poměr [</w:t>
+      </w:r>
+      <w:proofErr w:type="spellStart"/>
+      <w:r>
+        <w:t>Lowe</w:t>
+      </w:r>
+      <w:proofErr w:type="spellEnd"/>
+      <w:r>
+        <w:t xml:space="preserve"> 2004] poměrně striktně na 0,6 udržovat pouze důvěryhodné korespondence. </w:t>
+      </w:r>
+    </w:p>
+    <w:p/>
+    <w:p>
+      <w:bookmarkStart w:id="7" w:name="_Toc463373719"/>
+      <w:r>
+        <w:rPr>
+          <w:i/>
+        </w:rPr>
+        <w:t xml:space="preserve">4.1.2 </w:t>
+      </w:r>
+      <w:proofErr w:type="spellStart"/>
+      <w:r>
+        <w:rPr>
+          <w:i/>
+        </w:rPr>
+        <w:t>Essential</w:t>
+      </w:r>
+      <w:proofErr w:type="spellEnd"/>
+      <w:r>
+        <w:rPr>
+          <w:i/>
+        </w:rPr>
+        <w:t xml:space="preserve"> Matrix Odhad</w:t>
+      </w:r>
+      <w:bookmarkEnd w:id="7"/>
+      <w:r>
+        <w:t xml:space="preserve">. Nyní vypočítáme relativní fotoaparát představovat mezi prvním pohledu a aktuálního rámce, protože základní je široká, což zabraňuje pohybu degeneraci, když uživatel dosáhne cíle. Vzhledem k tomu, kamera uživatele je již kalibrován, my jediné, co potřebujete odhadnout základní matrici, která se týká kalibrovanou obrazů. Používáme algoritmus </w:t>
+      </w:r>
+      <w:proofErr w:type="spellStart"/>
+      <w:r>
+        <w:t>Stew'enius</w:t>
+      </w:r>
+      <w:proofErr w:type="spellEnd"/>
+      <w:r>
+        <w:t xml:space="preserve"> je pětibodový [2007], který odhaduje základní matrice mezi dvěma kalibrovaných kamer v reálném čase. Jezdíme MSAC (m-odhadce vzorek konsenzuální) [Torr a </w:t>
+      </w:r>
+      <w:proofErr w:type="spellStart"/>
+      <w:r>
+        <w:t>Zisserman</w:t>
+      </w:r>
+      <w:proofErr w:type="spellEnd"/>
+      <w:r>
+        <w:t xml:space="preserve"> 2000] najít </w:t>
+      </w:r>
+      <w:proofErr w:type="spellStart"/>
+      <w:r>
+        <w:t>inliers</w:t>
+      </w:r>
+      <w:proofErr w:type="spellEnd"/>
+      <w:r>
+        <w:t xml:space="preserve"> a nejlepší padnoucí základní matrici. MSAC je podobný RANSAC, ale modifikuje nákladové funkce tak, že extrémy jsou uvedeny pevnou trest, zatímco </w:t>
+      </w:r>
+      <w:proofErr w:type="spellStart"/>
+      <w:r>
+        <w:t>inliers</w:t>
+      </w:r>
+      <w:proofErr w:type="spellEnd"/>
+      <w:r>
+        <w:t xml:space="preserve"> jsou zaznamenány na, jak dobře se hodí data. Přesnost MSAC se nachází v blízkosti MLESAC (Maximum </w:t>
+      </w:r>
+      <w:proofErr w:type="spellStart"/>
+      <w:r>
+        <w:t>likelihood</w:t>
+      </w:r>
+      <w:proofErr w:type="spellEnd"/>
+      <w:r>
+        <w:t xml:space="preserve"> konsensus) bez ztráty rychlosti [Torr a </w:t>
+      </w:r>
+      <w:proofErr w:type="spellStart"/>
+      <w:r>
+        <w:t>Zisserman</w:t>
+      </w:r>
+      <w:proofErr w:type="spellEnd"/>
+      <w:r>
+        <w:t xml:space="preserve"> 2000] WE opravit počet iterací při 1000. Určíme </w:t>
+      </w:r>
+      <w:proofErr w:type="spellStart"/>
+      <w:r>
+        <w:t>inliers</w:t>
+      </w:r>
+      <w:proofErr w:type="spellEnd"/>
+      <w:r>
+        <w:t xml:space="preserve"> a nejlépe padnoucí zásadní matice s použitím</w:t>
+      </w:r>
+    </w:p>
+    <w:p>
+      <w:r>
+        <w:t xml:space="preserve">symetrické </w:t>
+      </w:r>
+      <w:proofErr w:type="spellStart"/>
+      <w:r>
+        <w:t>epipolární</w:t>
+      </w:r>
+      <w:proofErr w:type="spellEnd"/>
+      <w:r>
+        <w:t xml:space="preserve"> vzdálenost [</w:t>
+      </w:r>
+      <w:proofErr w:type="spellStart"/>
+      <w:r>
+        <w:t>Hartley</w:t>
+      </w:r>
+      <w:proofErr w:type="spellEnd"/>
+      <w:r>
+        <w:t xml:space="preserve"> a </w:t>
+      </w:r>
+      <w:proofErr w:type="spellStart"/>
+      <w:r>
+        <w:t>Zisserman</w:t>
+      </w:r>
+      <w:proofErr w:type="spellEnd"/>
+      <w:r>
+        <w:t xml:space="preserve"> 2000]. Náš prahová hodnota je 0,01 za normalizovaných souřadnic bodu. </w:t>
+      </w:r>
+    </w:p>
+    <w:p/>
+    <w:p>
+      <w:pPr>
+        <w:pStyle w:val="Nadpis2"/>
+      </w:pPr>
+      <w:bookmarkStart w:id="8" w:name="_Toc463373720"/>
+      <w:r>
+        <w:t>4.2 Real-</w:t>
+      </w:r>
+      <w:proofErr w:type="spellStart"/>
+      <w:r>
+        <w:t>time</w:t>
+      </w:r>
+      <w:proofErr w:type="spellEnd"/>
+      <w:r>
+        <w:t xml:space="preserve"> kamera </w:t>
+      </w:r>
+      <w:proofErr w:type="spellStart"/>
+      <w:r>
+        <w:t>Pose</w:t>
+      </w:r>
+      <w:proofErr w:type="spellEnd"/>
+      <w:r>
+        <w:t xml:space="preserve"> Odhad</w:t>
+      </w:r>
+      <w:bookmarkEnd w:id="8"/>
+    </w:p>
+    <w:p>
+      <w:r>
+        <w:t xml:space="preserve">Chceme poskytovat spolehlivé výsledky, ale také komunikovat s uživateli reálný čas. Naše robustní odhad poskytuje spolehlivé výsledky, ale jeho výpočet je drahý a trvá jen pár sekund. Poskytovat v reálném čase zpětná vazba, budeme prokládat náš hrubý odhad s lehkým odhadem, což není tak silný, ale levné. V našem lehkém odhadu, nebudeme aktualizovat korespondence, ale sledovat generovaný nejnovější sady </w:t>
+      </w:r>
+      <w:proofErr w:type="spellStart"/>
+      <w:r>
+        <w:t>inliers</w:t>
+      </w:r>
+      <w:proofErr w:type="spellEnd"/>
+      <w:r>
+        <w:t xml:space="preserve"> pomocí funkce sledování a přepočítat relativní kamery představují v jednom průchodu. </w:t>
+      </w:r>
+    </w:p>
+    <w:p/>
+    <w:p>
+      <w:r>
+        <w:t xml:space="preserve">Používáme </w:t>
+      </w:r>
+      <w:proofErr w:type="spellStart"/>
+      <w:r>
+        <w:t>Birchfield</w:t>
+      </w:r>
+      <w:proofErr w:type="spellEnd"/>
+      <w:r>
+        <w:t xml:space="preserve"> v KLT implementační [2007] sledovat funkci body. Provede se kontrola konzistence afinní [</w:t>
+      </w:r>
+      <w:proofErr w:type="spellStart"/>
+      <w:r>
+        <w:t>Shi</w:t>
+      </w:r>
+      <w:proofErr w:type="spellEnd"/>
+      <w:r>
+        <w:t xml:space="preserve"> a Tomasi 1994] a provádí sledování více škálových, který je vynikající vlastnost bod místa z hrubé až jemné rozlišení. </w:t>
+      </w:r>
+    </w:p>
+    <w:p>
+      <w:r>
+        <w:lastRenderedPageBreak/>
+        <w:t xml:space="preserve">Naše robustní odhad a lehký odhad jsou prokládány, jak je znázorněno na obrázku 7. robustní odhad rozpozná funkci body, najde zápalky, a odhaduje novou sadu </w:t>
+      </w:r>
+      <w:proofErr w:type="spellStart"/>
+      <w:r>
+        <w:t>inliers</w:t>
+      </w:r>
+      <w:proofErr w:type="spellEnd"/>
+      <w:r>
+        <w:t xml:space="preserve"> a </w:t>
+      </w:r>
+      <w:proofErr w:type="spellStart"/>
+      <w:r>
+        <w:t>epipolární</w:t>
+      </w:r>
+      <w:proofErr w:type="spellEnd"/>
+      <w:r>
+        <w:t xml:space="preserve"> geometrii použitím robustní statistiky. To trvá kolem dvou sekund, zatímco Naše lehký odhad běží na více než 10 snímků za sekundu. Tento proces umožňuje prokládané přesnost </w:t>
+      </w:r>
+      <w:proofErr w:type="spellStart"/>
+      <w:r>
+        <w:t>inliers</w:t>
+      </w:r>
+      <w:proofErr w:type="spellEnd"/>
+      <w:r>
+        <w:t xml:space="preserve"> být zachovány a poskytuje uživatelům s aktualizací v reálném čase.</w:t>
+      </w:r>
+    </w:p>
+    <w:p/>
+    <w:p>
+      <w:pPr>
+        <w:pStyle w:val="Nadpis2"/>
+      </w:pPr>
+      <w:bookmarkStart w:id="9" w:name="_Toc463373721"/>
+      <w:r>
+        <w:t xml:space="preserve">4.3 </w:t>
+      </w:r>
+      <w:proofErr w:type="spellStart"/>
+      <w:r>
+        <w:t>Interleaved</w:t>
+      </w:r>
+      <w:proofErr w:type="spellEnd"/>
+      <w:r>
+        <w:t xml:space="preserve"> </w:t>
+      </w:r>
+      <w:proofErr w:type="spellStart"/>
+      <w:r>
+        <w:t>Scheme</w:t>
+      </w:r>
+      <w:bookmarkEnd w:id="9"/>
+      <w:proofErr w:type="spellEnd"/>
+    </w:p>
+    <w:p>
+      <w:r>
+        <w:t xml:space="preserve">Naše proložený potrubí je realizován ve třech závitech: jeden komunikuje s fotoaparátem, druhá vede robustní odhad, a další provádí lehké odhad. Na konci každého robustní odhad, sada </w:t>
+      </w:r>
+      <w:proofErr w:type="spellStart"/>
+      <w:r>
+        <w:t>inliers</w:t>
+      </w:r>
+      <w:proofErr w:type="spellEnd"/>
+      <w:r>
+        <w:t xml:space="preserve"> je předán do lehkého odhadu vlákno. Uložíme následných rámců klíčového rám, na němž robustní odhad počítá </w:t>
+      </w:r>
+      <w:proofErr w:type="spellStart"/>
+      <w:r>
+        <w:t>inliers</w:t>
+      </w:r>
+      <w:proofErr w:type="spellEnd"/>
+      <w:r>
+        <w:t xml:space="preserve">. Když světlo odhad je aktualizována s </w:t>
+      </w:r>
+      <w:proofErr w:type="spellStart"/>
+      <w:r>
+        <w:t>inlier</w:t>
+      </w:r>
+      <w:proofErr w:type="spellEnd"/>
+      <w:r>
+        <w:t xml:space="preserve"> sady z robustního odhadu, začíná sledování z dalšího snímku klíčového snímku místo proudu </w:t>
+      </w:r>
+      <w:proofErr w:type="spellStart"/>
+      <w:r>
+        <w:t>frame</w:t>
+      </w:r>
+      <w:proofErr w:type="spellEnd"/>
+      <w:r>
+        <w:t xml:space="preserve"> fotoaparátu. Vzhledem k tomu, lehký odhad používá optický tok pro dynamické body, tam by neměl být velký rozdíl mezi klíčové rámem, kde jsou </w:t>
+      </w:r>
+      <w:proofErr w:type="spellStart"/>
+      <w:r>
+        <w:t>inliers</w:t>
+      </w:r>
+      <w:proofErr w:type="spellEnd"/>
+      <w:r>
+        <w:t xml:space="preserve"> počítán a první snímek při sledování se spustí. Je-li sada </w:t>
+      </w:r>
+      <w:proofErr w:type="spellStart"/>
+      <w:r>
+        <w:t>inlier</w:t>
+      </w:r>
+      <w:proofErr w:type="spellEnd"/>
+      <w:r>
+        <w:t xml:space="preserve"> obnoví s novým hrubým odhadem uživatelského výsledku, lze pozorovat jednu sekundu zpoždění. Nicméně, to je zanedbatelné ve srovnání se celý proces re-fotografie, a to dělá, nemá vliv na výkon uživatele nebo výsledné kvality re-fotografie. Naše prokládané verze funguje jako na obrázku 8. </w:t>
+      </w:r>
+    </w:p>
+    <w:p/>
+    <w:p>
+      <w:bookmarkStart w:id="10" w:name="_Toc463373722"/>
+      <w:r>
+        <w:rPr>
+          <w:i/>
+        </w:rPr>
+        <w:t>4.3.1 Sanity testování</w:t>
+      </w:r>
+      <w:bookmarkEnd w:id="10"/>
+      <w:r>
+        <w:t xml:space="preserve">. U každé výsledné pozice provádíme tři testy, abychom se ujistili, že naše vizualizace je spolehlivá. Porovnáváme 3D struktura rekonstruován z každého snímku s naší počáteční 3D rekonstrukce z prvních dvou snímků. Měříme chybu 3D všech bodů a ignorovat odhad představovat, pokud je medián 3D chyba je více než 10%. Typicky je střední chyba menší než 5%. </w:t>
+      </w:r>
+    </w:p>
+    <w:p/>
+    <w:p>
+      <w:r>
+        <w:t xml:space="preserve">Kromě toho se kontroluje, zda aktuální kamera představuje konzistentní výsledek s těmi předchozími. Zjistili jsme, že jednoduchý filtr funguje, ačkoli </w:t>
+      </w:r>
+      <w:proofErr w:type="spellStart"/>
+      <w:r>
+        <w:t>Kalmanův</w:t>
+      </w:r>
+      <w:proofErr w:type="spellEnd"/>
+      <w:r>
+        <w:t xml:space="preserve"> filtr [Kalman 1960] by pravděpodobně generovat dobrý výsledek stejně. Měříme průměr a směrodatná odchylka z míst fotoaparát na předchozích deseti rámců a Potvrzení že současná odhadovaná umístění fotoaparátu do 4 standardních odchylek od střední hodnoty. Předpokládáme, že pohyb kamery je hladký a představované variace jsou malé. Výše uvedené dva testy obvykle detekují špatnou odpověď zhruba jednou za 100 snímků.</w:t>
+      </w:r>
+    </w:p>
+    <w:p/>
+    <w:p>
+      <w:r>
+        <w:t xml:space="preserve">A konečně, testujeme strukturu degenerace způsobenou, když všechny </w:t>
+      </w:r>
+      <w:proofErr w:type="spellStart"/>
+      <w:r>
+        <w:t>inliers</w:t>
+      </w:r>
+      <w:proofErr w:type="spellEnd"/>
+      <w:r>
+        <w:t xml:space="preserve"> pocházejí z jedné jediné rovině ve scéně. Najdeme </w:t>
+      </w:r>
+      <w:proofErr w:type="spellStart"/>
+      <w:r>
+        <w:t>bestfitting</w:t>
+      </w:r>
+      <w:proofErr w:type="spellEnd"/>
+      <w:r>
+        <w:t xml:space="preserve"> </w:t>
+      </w:r>
+      <w:proofErr w:type="spellStart"/>
+      <w:r>
+        <w:t>homography</w:t>
+      </w:r>
+      <w:proofErr w:type="spellEnd"/>
+      <w:r>
+        <w:t xml:space="preserve"> pomocí RANSAC s 1,5 pixelu průměrnou mapování chyby do 500 iterací. V případě, že počet </w:t>
+      </w:r>
+      <w:proofErr w:type="spellStart"/>
+      <w:r>
+        <w:t>homography</w:t>
+      </w:r>
+      <w:proofErr w:type="spellEnd"/>
+      <w:r>
+        <w:t xml:space="preserve"> </w:t>
+      </w:r>
+      <w:proofErr w:type="spellStart"/>
+      <w:r>
+        <w:t>inliers</w:t>
+      </w:r>
+      <w:proofErr w:type="spellEnd"/>
+      <w:r>
+        <w:t xml:space="preserve"> je více než 70% </w:t>
+      </w:r>
+      <w:proofErr w:type="spellStart"/>
+      <w:r>
+        <w:t>epipolární</w:t>
+      </w:r>
+      <w:proofErr w:type="spellEnd"/>
+      <w:r>
+        <w:t xml:space="preserve"> </w:t>
+      </w:r>
+      <w:proofErr w:type="spellStart"/>
+      <w:r>
+        <w:t>inliers</w:t>
+      </w:r>
+      <w:proofErr w:type="spellEnd"/>
+      <w:r>
+        <w:t xml:space="preserve"> </w:t>
+      </w:r>
+      <w:r>
+        <w:lastRenderedPageBreak/>
+        <w:t>geometrie, ignorujeme pózy výsledku odhadu. Vzhledem k tomu, používáme velký, dostatečně výchozí stav, Tato chyba se nevyskytuje často.</w:t>
+      </w:r>
+    </w:p>
+    <w:p/>
+    <w:p>
+      <w:r>
+        <w:t xml:space="preserve">Když náš odhad výsledku neprojde výše uvedených testů, my prostě neaktualizujeme vizualizaci. Vzhledem k tomu, že špatné odpovědi se nevyskytují často, nemá to žádný výrazný vliv na uživatelský komfort. </w:t>
+      </w:r>
+    </w:p>
+    <w:p/>
+    <w:p>
+      <w:bookmarkStart w:id="11" w:name="_Toc463373723"/>
+      <w:r>
+        <w:t xml:space="preserve">4.4 Měřítko </w:t>
+      </w:r>
+      <w:bookmarkEnd w:id="11"/>
+      <w:r>
+        <w:t>odhadu</w:t>
+      </w:r>
+    </w:p>
+    <w:p>
+      <w:r>
+        <w:t>Po výpočtu relativní pozice, problém zůstává: Měřítko překladu mezi současným rámem a prvním snímkem je nejednoznačný. Proto měřítko je zachovat soulad mezi iterací. V počátečním kroku kalibrace jsme zrekonstruovaná 3D struktura mezi prvním a druhým snímkem pomocí triangulace. V následné iteraci n jsme zrekonstruovali 3D strukturu mezi prvním a druhým rámem. Měřítko mezi těmito dvěma rekonstrukcemi by měla být odlišný konstantní faktor. My můžeme váhy konzistence odhadu měřítka, který způsobuje, že vzdálenost mezi první kamerou a 3D scénou jsou rovnocenné mezi těmito dvěma rekonstrukcemi. K tomu, klademe první fotoaparát na původu pro obě rekonstrukce. Pak jsme vypočítat střední poměr vzdálenosti původu pro každý bod v 3D rekonstrukci první a n-té rekonstrukce. Nakonec jsme násobili délku překladu vektoru podle poměru, což umožní, že délka naší šipky z vizualizace je smysluplná a konzistentní napříč rámy.</w:t>
+      </w:r>
+    </w:p>
+    <w:p/>
+    <w:p>
+      <w:bookmarkStart w:id="12" w:name="_Toc463373724"/>
+      <w:r>
+        <w:t>4.5 Rotace a stabilizac</w:t>
+      </w:r>
+      <w:bookmarkEnd w:id="12"/>
+      <w:r>
+        <w:t>e</w:t>
+      </w:r>
+    </w:p>
+    <w:p>
+      <w:r>
+        <w:t>Používáme také výsledek relativního odhadu představující rotaci před zobrazením pro stabilizaci aktuálního snímku. Vzhledem k tomu, uživatelé ji najít náročné současně řídit se pokyny, což naznačuje, jak translační a rotační pohyby, my místo toho jen komunikovat překlad pro uživatele. My automaticky vypočítat nejlepší kameru rotace mezi aktuální a referenční názory, a platí to rotace jako osnovu před zobrazením aktuální snímek. Tato rotace uspořádání umožňuje uživateli soustředit se na překládání fotoaparát správný směr, aniž by se snažil držet fotoaparát v právu orientace.</w:t>
+      </w:r>
+    </w:p>
+    <w:p/>
+    <w:p>
+      <w:r>
+        <w:t>Účinek 3D natočení kamery a zoom mohou být popsány s nekonečným homografem [</w:t>
+      </w:r>
+      <w:proofErr w:type="spellStart"/>
+      <w:r>
+        <w:t>Hartley</w:t>
+      </w:r>
+      <w:proofErr w:type="spellEnd"/>
+      <w:r>
+        <w:t xml:space="preserve"> a </w:t>
+      </w:r>
+      <w:proofErr w:type="spellStart"/>
+      <w:r>
+        <w:t>Zisserman</w:t>
+      </w:r>
+      <w:proofErr w:type="spellEnd"/>
+      <w:r>
+        <w:t xml:space="preserve"> 2000]. Nekonečný homograf je podtřídou obecného homografu, as ním je omezena na tuhé rotace kamery a zoom. Používáme algoritmus Brown a kol. [2007] počítat nekonečné homografy, které se hodí všechny </w:t>
+      </w:r>
+      <w:proofErr w:type="spellStart"/>
+      <w:r>
+        <w:t>epipolární</w:t>
+      </w:r>
+      <w:proofErr w:type="spellEnd"/>
+      <w:r>
+        <w:t xml:space="preserve"> geometrie </w:t>
+      </w:r>
+      <w:proofErr w:type="spellStart"/>
+      <w:r>
+        <w:t>inliers</w:t>
+      </w:r>
+      <w:proofErr w:type="spellEnd"/>
+      <w:r>
+        <w:t xml:space="preserve"> se metoda nejmenších čtverců chyby. </w:t>
       </w:r>
     </w:p>
     <w:p/>
@@ -1376,7 +1960,7 @@
 </file>
 
 <file path=word/numbering.xml><?xml version="1.0" encoding="utf-8"?>
-<w:numbering xmlns:wpc="http://schemas.microsoft.com/office/word/2010/wordprocessingCanvas" xmlns:mc="http://schemas.openxmlformats.org/markup-compatibility/2006" xmlns:o="urn:schemas-microsoft-com:office:office" xmlns:r="http://schemas.openxmlformats.org/officeDocument/2006/relationships" xmlns:m="http://schemas.openxmlformats.org/officeDocument/2006/math" xmlns:v="urn:schemas-microsoft-com:vml" xmlns:wp14="http://schemas.microsoft.com/office/word/2010/wordprocessingDrawing" xmlns:wp="http://schemas.openxmlformats.org/drawingml/2006/wordprocessingDrawing" xmlns:w10="urn:schemas-microsoft-com:office:word" xmlns:w="http://schemas.openxmlformats.org/wordprocessingml/2006/main" xmlns:w14="http://schemas.microsoft.com/office/word/2010/wordml" xmlns:w15="http://schemas.microsoft.com/office/word/2012/wordml" xmlns:wpg="http://schemas.microsoft.com/office/word/2010/wordprocessingGroup" xmlns:wpi="http://schemas.microsoft.com/office/word/2010/wordprocessingInk" xmlns:wne="http://schemas.microsoft.com/office/word/2006/wordml" xmlns:wps="http://schemas.microsoft.com/office/word/2010/wordprocessingShape" mc:Ignorable="w14 w15 wp14">
+<w:numbering xmlns:wpc="http://schemas.microsoft.com/office/word/2010/wordprocessingCanvas" xmlns:cx="http://schemas.microsoft.com/office/drawing/2014/chartex" xmlns:cx1="http://schemas.microsoft.com/office/drawing/2015/9/8/chartex" xmlns:mc="http://schemas.openxmlformats.org/markup-compatibility/2006" xmlns:o="urn:schemas-microsoft-com:office:office" xmlns:r="http://schemas.openxmlformats.org/officeDocument/2006/relationships" xmlns:m="http://schemas.openxmlformats.org/officeDocument/2006/math" xmlns:v="urn:schemas-microsoft-com:vml" xmlns:wp14="http://schemas.microsoft.com/office/word/2010/wordprocessingDrawing" xmlns:wp="http://schemas.openxmlformats.org/drawingml/2006/wordprocessingDrawing" xmlns:w10="urn:schemas-microsoft-com:office:word" xmlns:w="http://schemas.openxmlformats.org/wordprocessingml/2006/main" xmlns:w14="http://schemas.microsoft.com/office/word/2010/wordml" xmlns:w15="http://schemas.microsoft.com/office/word/2012/wordml" xmlns:w16se="http://schemas.microsoft.com/office/word/2015/wordml/symex" xmlns:wpg="http://schemas.microsoft.com/office/word/2010/wordprocessingGroup" xmlns:wpi="http://schemas.microsoft.com/office/word/2010/wordprocessingInk" xmlns:wne="http://schemas.microsoft.com/office/word/2006/wordml" xmlns:wps="http://schemas.microsoft.com/office/word/2010/wordprocessingShape" mc:Ignorable="w14 w15 w16se wp14">
   <w:abstractNum w:abstractNumId="0" w15:restartNumberingAfterBreak="0">
     <w:nsid w:val="17281A34"/>
     <w:multiLevelType w:val="hybridMultilevel"/>
@@ -2274,7 +2858,7 @@
 </file>
 
 <file path=word/styles.xml><?xml version="1.0" encoding="utf-8"?>
-<w:styles xmlns:mc="http://schemas.openxmlformats.org/markup-compatibility/2006" xmlns:r="http://schemas.openxmlformats.org/officeDocument/2006/relationships" xmlns:w="http://schemas.openxmlformats.org/wordprocessingml/2006/main" xmlns:w14="http://schemas.microsoft.com/office/word/2010/wordml" xmlns:w15="http://schemas.microsoft.com/office/word/2012/wordml" mc:Ignorable="w14 w15">
+<w:styles xmlns:mc="http://schemas.openxmlformats.org/markup-compatibility/2006" xmlns:r="http://schemas.openxmlformats.org/officeDocument/2006/relationships" xmlns:w="http://schemas.openxmlformats.org/wordprocessingml/2006/main" xmlns:w14="http://schemas.microsoft.com/office/word/2010/wordml" xmlns:w15="http://schemas.microsoft.com/office/word/2012/wordml" xmlns:w16se="http://schemas.microsoft.com/office/word/2015/wordml/symex" mc:Ignorable="w14 w15 w16se">
   <w:docDefaults>
     <w:rPrDefault>
       <w:rPr>
@@ -2743,7 +3327,6 @@
   <w:style w:type="character" w:default="1" w:styleId="Standardnpsmoodstavce">
     <w:name w:val="Default Paragraph Font"/>
     <w:uiPriority w:val="1"/>
-    <w:semiHidden/>
     <w:unhideWhenUsed/>
   </w:style>
   <w:style w:type="table" w:default="1" w:styleId="Normlntabulka">

</xml_diff>